<commit_message>
features a la generación
</commit_message>
<xml_diff>
--- a/PHPWord-develop/plantillas/anexo21.docx
+++ b/PHPWord-develop/plantillas/anexo21.docx
@@ -658,20 +658,6 @@
               </w:rPr>
               <w:t xml:space="preserve">     </w:t>
             </w:r>
-            <w:r>
-              <w:rPr>
-                <w:b/>
-                <w:sz w:val="17"/>
-              </w:rPr>
-              <w:t>00</w:t>
-            </w:r>
-            <w:r>
-              <w:rPr>
-                <w:b/>
-                <w:sz w:val="17"/>
-              </w:rPr>
-              <w:t>1</w:t>
-            </w:r>
           </w:p>
           <w:p>
             <w:pPr>
@@ -2174,7 +2160,39 @@
           <w:sz w:val="18"/>
           <w:lang w:val="es-ES"/>
         </w:rPr>
-        <w:t xml:space="preserve">Hora inicio:   </w:t>
+        <w:t xml:space="preserve">Hora inicio: </w:t>
+      </w:r>
+      <w:r>
+        <w:rPr>
+          <w:rFonts w:ascii="Arial Narrow" w:hAnsi="Arial Narrow"/>
+          <w:sz w:val="18"/>
+          <w:lang w:val="es-ES"/>
+        </w:rPr>
+        <w:t>${</w:t>
+      </w:r>
+      <w:r>
+        <w:rPr>
+          <w:rFonts w:ascii="Arial Narrow" w:hAnsi="Arial Narrow"/>
+          <w:sz w:val="18"/>
+          <w:lang w:val="es-ES"/>
+        </w:rPr>
+        <w:t>HORA_</w:t>
+      </w:r>
+      <w:r>
+        <w:rPr>
+          <w:rFonts w:ascii="Arial Narrow" w:hAnsi="Arial Narrow"/>
+          <w:sz w:val="18"/>
+          <w:lang w:val="es-ES"/>
+        </w:rPr>
+        <w:t>INICIO}</w:t>
+      </w:r>
+      <w:r>
+        <w:rPr>
+          <w:rFonts w:ascii="Arial Narrow" w:hAnsi="Arial Narrow"/>
+          <w:sz w:val="18"/>
+          <w:lang w:val="es-ES"/>
+        </w:rPr>
+        <w:t xml:space="preserve">  </w:t>
       </w:r>
       <w:r>
         <w:rPr>
@@ -2207,7 +2225,39 @@
           <w:sz w:val="18"/>
           <w:lang w:val="es-ES"/>
         </w:rPr>
-        <w:t xml:space="preserve">terminación:                 </w:t>
+        <w:t xml:space="preserve">terminación: </w:t>
+      </w:r>
+      <w:r>
+        <w:rPr>
+          <w:rFonts w:ascii="Arial Narrow" w:hAnsi="Arial Narrow"/>
+          <w:sz w:val="18"/>
+          <w:lang w:val="es-ES"/>
+        </w:rPr>
+        <w:t>${</w:t>
+      </w:r>
+      <w:r>
+        <w:rPr>
+          <w:rFonts w:ascii="Arial Narrow" w:hAnsi="Arial Narrow"/>
+          <w:sz w:val="18"/>
+          <w:lang w:val="es-ES"/>
+        </w:rPr>
+        <w:t>HORA_TERMINACION</w:t>
+      </w:r>
+      <w:r>
+        <w:rPr>
+          <w:rFonts w:ascii="Arial Narrow" w:hAnsi="Arial Narrow"/>
+          <w:sz w:val="18"/>
+          <w:lang w:val="es-ES"/>
+        </w:rPr>
+        <w:t>}</w:t>
+      </w:r>
+      <w:r>
+        <w:rPr>
+          <w:rFonts w:ascii="Arial Narrow" w:hAnsi="Arial Narrow"/>
+          <w:sz w:val="18"/>
+          <w:lang w:val="es-ES"/>
+        </w:rPr>
+        <w:t xml:space="preserve">                </w:t>
       </w:r>
     </w:p>
     <w:p>

</xml_diff>

<commit_message>
se añade horarios, direccion y localidad trabajo, con sus respectivas columnas de BD. check de alumnos e informes
</commit_message>
<xml_diff>
--- a/PHPWord-develop/plantillas/anexo21.docx
+++ b/PHPWord-develop/plantillas/anexo21.docx
@@ -2160,14 +2160,6 @@
           <w:sz w:val="18"/>
           <w:lang w:val="es-ES"/>
         </w:rPr>
-        <w:t xml:space="preserve">Hora inicio: </w:t>
-      </w:r>
-      <w:r>
-        <w:rPr>
-          <w:rFonts w:ascii="Arial Narrow" w:hAnsi="Arial Narrow"/>
-          <w:sz w:val="18"/>
-          <w:lang w:val="es-ES"/>
-        </w:rPr>
         <w:t>${</w:t>
       </w:r>
       <w:r>
@@ -2176,72 +2168,7 @@
           <w:sz w:val="18"/>
           <w:lang w:val="es-ES"/>
         </w:rPr>
-        <w:t>HORA_</w:t>
-      </w:r>
-      <w:r>
-        <w:rPr>
-          <w:rFonts w:ascii="Arial Narrow" w:hAnsi="Arial Narrow"/>
-          <w:sz w:val="18"/>
-          <w:lang w:val="es-ES"/>
-        </w:rPr>
-        <w:t>INICIO}</w:t>
-      </w:r>
-      <w:r>
-        <w:rPr>
-          <w:rFonts w:ascii="Arial Narrow" w:hAnsi="Arial Narrow"/>
-          <w:sz w:val="18"/>
-          <w:lang w:val="es-ES"/>
-        </w:rPr>
-        <w:t xml:space="preserve">  </w:t>
-      </w:r>
-      <w:r>
-        <w:rPr>
-          <w:rFonts w:ascii="Arial Narrow" w:hAnsi="Arial Narrow"/>
-          <w:sz w:val="18"/>
-          <w:lang w:val="es-ES"/>
-        </w:rPr>
-        <w:tab/>
-      </w:r>
-      <w:r>
-        <w:rPr>
-          <w:rFonts w:ascii="Arial Narrow" w:hAnsi="Arial Narrow"/>
-          <w:sz w:val="18"/>
-          <w:lang w:val="es-ES"/>
-        </w:rPr>
-        <w:t>Hora</w:t>
-      </w:r>
-      <w:r>
-        <w:rPr>
-          <w:rFonts w:ascii="Arial Narrow" w:hAnsi="Arial Narrow"/>
-          <w:spacing w:val="-8"/>
-          <w:sz w:val="18"/>
-          <w:lang w:val="es-ES"/>
-        </w:rPr>
-        <w:t xml:space="preserve"> </w:t>
-      </w:r>
-      <w:r>
-        <w:rPr>
-          <w:rFonts w:ascii="Arial Narrow" w:hAnsi="Arial Narrow"/>
-          <w:sz w:val="18"/>
-          <w:lang w:val="es-ES"/>
-        </w:rPr>
-        <w:t xml:space="preserve">terminación: </w:t>
-      </w:r>
-      <w:r>
-        <w:rPr>
-          <w:rFonts w:ascii="Arial Narrow" w:hAnsi="Arial Narrow"/>
-          <w:sz w:val="18"/>
-          <w:lang w:val="es-ES"/>
-        </w:rPr>
-        <w:t>${</w:t>
-      </w:r>
-      <w:r>
-        <w:rPr>
-          <w:rFonts w:ascii="Arial Narrow" w:hAnsi="Arial Narrow"/>
-          <w:sz w:val="18"/>
-          <w:lang w:val="es-ES"/>
-        </w:rPr>
-        <w:t>HORA_TERMINACION</w:t>
+        <w:t>HORARIOS</w:t>
       </w:r>
       <w:r>
         <w:rPr>
@@ -2345,7 +2272,7 @@
           <w:szCs w:val="18"/>
           <w:lang w:val="es-ES"/>
         </w:rPr>
-        <w:t>EMPRESA</w:t>
+        <w:t>TRABAJO</w:t>
       </w:r>
       <w:r>
         <w:rPr>
@@ -2391,7 +2318,7 @@
           <w:szCs w:val="18"/>
           <w:lang w:val="es-ES"/>
         </w:rPr>
-        <w:t>EMPRESA</w:t>
+        <w:t>TRABAJO</w:t>
       </w:r>
       <w:r>
         <w:rPr>

</xml_diff>